<commit_message>
Fix: Resolve Constructor Mismatch in CatalogItems
</commit_message>
<xml_diff>
--- a/INFO_Microsrvices.docx
+++ b/INFO_Microsrvices.docx
@@ -2,43 +2,6 @@
 <file path=word/document.xml><?xml version="1.0" encoding="utf-8"?>
 <w:document xmlns:wpc="http://schemas.microsoft.com/office/word/2010/wordprocessingCanvas" xmlns:cx="http://schemas.microsoft.com/office/drawing/2014/chartex" xmlns:cx1="http://schemas.microsoft.com/office/drawing/2015/9/8/chartex" xmlns:cx2="http://schemas.microsoft.com/office/drawing/2015/10/21/chartex" xmlns:cx3="http://schemas.microsoft.com/office/drawing/2016/5/9/chartex" xmlns:cx4="http://schemas.microsoft.com/office/drawing/2016/5/10/chartex" xmlns:cx5="http://schemas.microsoft.com/office/drawing/2016/5/11/chartex" xmlns:cx6="http://schemas.microsoft.com/office/drawing/2016/5/12/chartex" xmlns:cx7="http://schemas.microsoft.com/office/drawing/2016/5/13/chartex" xmlns:cx8="http://schemas.microsoft.com/office/drawing/2016/5/14/chartex" xmlns:mc="http://schemas.openxmlformats.org/markup-compatibility/2006" xmlns:aink="http://schemas.microsoft.com/office/drawing/2016/ink" xmlns:am3d="http://schemas.microsoft.com/office/drawing/2017/model3d" xmlns:o="urn:schemas-microsoft-com:office:office" xmlns:r="http://schemas.openxmlformats.org/officeDocument/2006/relationships" xmlns:m="http://schemas.openxmlformats.org/officeDocument/2006/math" xmlns:v="urn:schemas-microsoft-com:vml" xmlns:wp14="http://schemas.microsoft.com/office/word/2010/wordprocessingDrawing" xmlns:wp="http://schemas.openxmlformats.org/drawingml/2006/wordprocessingDrawing" xmlns:w10="urn:schemas-microsoft-com:office:word" xmlns:w="http://schemas.openxmlformats.org/wordprocessingml/2006/main" xmlns:w14="http://schemas.microsoft.com/office/word/2010/wordml" xmlns:w15="http://schemas.microsoft.com/office/word/2012/wordml" xmlns:w16cex="http://schemas.microsoft.com/office/word/2018/wordml/cex" xmlns:w16cid="http://schemas.microsoft.com/office/word/2016/wordml/cid" xmlns:w16="http://schemas.microsoft.com/office/word/2018/wordml" xmlns:w16sdtdh="http://schemas.microsoft.com/office/word/2020/wordml/sdtdatahash" xmlns:w16se="http://schemas.microsoft.com/office/word/2015/wordml/symex" xmlns:wpg="http://schemas.microsoft.com/office/word/2010/wordprocessingGroup" xmlns:wpi="http://schemas.microsoft.com/office/word/2010/wordprocessingInk" xmlns:wne="http://schemas.microsoft.com/office/word/2006/wordml" xmlns:wps="http://schemas.microsoft.com/office/word/2010/wordprocessingShape" mc:Ignorable="w14 w15 w16se w16cid w16 w16cex w16sdtdh wp14">
   <w:body>
-    <w:p>
-      <w:pPr>
-        <w:rPr>
-          <w:rFonts w:ascii="Bookman Old Style" w:hAnsi="Bookman Old Style"/>
-        </w:rPr>
-      </w:pPr>
-    </w:p>
-    <w:p>
-      <w:pPr>
-        <w:rPr>
-          <w:rFonts w:ascii="Bookman Old Style" w:hAnsi="Bookman Old Style"/>
-        </w:rPr>
-      </w:pPr>
-      <w:hyperlink r:id="rId5" w:history="1">
-        <w:r>
-          <w:rPr>
-            <w:rStyle w:val="a3"/>
-            <w:rFonts w:ascii="Bookman Old Style" w:hAnsi="Bookman Old Style"/>
-          </w:rPr>
-          <w:t>https://github.com/koushikkothagal/spring-boot-microservices-workshop</w:t>
-        </w:r>
-      </w:hyperlink>
-    </w:p>
-    <w:p>
-      <w:pPr>
-        <w:rPr>
-          <w:rFonts w:ascii="Bookman Old Style" w:hAnsi="Bookman Old Style"/>
-        </w:rPr>
-      </w:pPr>
-    </w:p>
-    <w:p>
-      <w:pPr>
-        <w:rPr>
-          <w:rFonts w:ascii="Bookman Old Style" w:hAnsi="Bookman Old Style"/>
-        </w:rPr>
-      </w:pPr>
-    </w:p>
     <w:p>
       <w:pPr>
         <w:rPr>
@@ -54,6 +17,68 @@
             <wp:extent cx="5731510" cy="4076065"/>
             <wp:effectExtent l="0" t="0" r="2540" b="635"/>
             <wp:docPr id="1" name="Рисунок 1"/>
+            <wp:cNvGraphicFramePr>
+              <a:graphicFrameLocks xmlns:a="http://schemas.openxmlformats.org/drawingml/2006/main" noChangeAspect="1"/>
+            </wp:cNvGraphicFramePr>
+            <a:graphic xmlns:a="http://schemas.openxmlformats.org/drawingml/2006/main">
+              <a:graphicData uri="http://schemas.openxmlformats.org/drawingml/2006/picture">
+                <pic:pic xmlns:pic="http://schemas.openxmlformats.org/drawingml/2006/picture">
+                  <pic:nvPicPr>
+                    <pic:cNvPr id="1" name=""/>
+                    <pic:cNvPicPr/>
+                  </pic:nvPicPr>
+                  <pic:blipFill>
+                    <a:blip r:embed="rId5"/>
+                    <a:stretch>
+                      <a:fillRect/>
+                    </a:stretch>
+                  </pic:blipFill>
+                  <pic:spPr>
+                    <a:xfrm>
+                      <a:off x="0" y="0"/>
+                      <a:ext cx="5731510" cy="4076065"/>
+                    </a:xfrm>
+                    <a:prstGeom prst="rect">
+                      <a:avLst/>
+                    </a:prstGeom>
+                  </pic:spPr>
+                </pic:pic>
+              </a:graphicData>
+            </a:graphic>
+          </wp:inline>
+        </w:drawing>
+      </w:r>
+    </w:p>
+    <w:p>
+      <w:pPr>
+        <w:rPr>
+          <w:rFonts w:ascii="Bookman Old Style" w:hAnsi="Bookman Old Style"/>
+          <w:lang w:val="en-US"/>
+        </w:rPr>
+      </w:pPr>
+      <w:r>
+        <w:rPr>
+          <w:rFonts w:ascii="Bookman Old Style" w:hAnsi="Bookman Old Style"/>
+          <w:lang w:val="en-US"/>
+        </w:rPr>
+        <w:t>Returning object:</w:t>
+      </w:r>
+    </w:p>
+    <w:p>
+      <w:pPr>
+        <w:rPr>
+          <w:rFonts w:ascii="Bookman Old Style" w:hAnsi="Bookman Old Style"/>
+        </w:rPr>
+      </w:pPr>
+      <w:r>
+        <w:rPr>
+          <w:noProof/>
+        </w:rPr>
+        <w:drawing>
+          <wp:inline distT="0" distB="0" distL="0" distR="0" wp14:anchorId="6D94DAEB" wp14:editId="5D3037D9">
+            <wp:extent cx="4673978" cy="2951659"/>
+            <wp:effectExtent l="0" t="0" r="0" b="1270"/>
+            <wp:docPr id="3" name="Рисунок 3"/>
             <wp:cNvGraphicFramePr>
               <a:graphicFrameLocks xmlns:a="http://schemas.openxmlformats.org/drawingml/2006/main" noChangeAspect="1"/>
             </wp:cNvGraphicFramePr>
@@ -73,7 +98,7 @@
                   <pic:spPr>
                     <a:xfrm>
                       <a:off x="0" y="0"/>
-                      <a:ext cx="5731510" cy="4076065"/>
+                      <a:ext cx="4679317" cy="2955031"/>
                     </a:xfrm>
                     <a:prstGeom prst="rect">
                       <a:avLst/>
@@ -90,16 +115,8 @@
       <w:pPr>
         <w:rPr>
           <w:rFonts w:ascii="Bookman Old Style" w:hAnsi="Bookman Old Style"/>
-          <w:lang w:val="en-US"/>
-        </w:rPr>
-      </w:pPr>
-      <w:r>
-        <w:rPr>
-          <w:rFonts w:ascii="Bookman Old Style" w:hAnsi="Bookman Old Style"/>
-          <w:lang w:val="en-US"/>
-        </w:rPr>
-        <w:t>Returning object:</w:t>
-      </w:r>
+        </w:rPr>
+      </w:pPr>
     </w:p>
     <w:p>
       <w:pPr>
@@ -111,11 +128,12 @@
         <w:rPr>
           <w:noProof/>
         </w:rPr>
+        <w:lastRenderedPageBreak/>
         <w:drawing>
-          <wp:inline distT="0" distB="0" distL="0" distR="0" wp14:anchorId="6D94DAEB" wp14:editId="5D3037D9">
-            <wp:extent cx="4673978" cy="2951659"/>
-            <wp:effectExtent l="0" t="0" r="0" b="1270"/>
-            <wp:docPr id="3" name="Рисунок 3"/>
+          <wp:inline distT="0" distB="0" distL="0" distR="0" wp14:anchorId="5AA7ED09" wp14:editId="1D79380A">
+            <wp:extent cx="5731510" cy="2886710"/>
+            <wp:effectExtent l="0" t="0" r="2540" b="8890"/>
+            <wp:docPr id="4" name="Рисунок 4"/>
             <wp:cNvGraphicFramePr>
               <a:graphicFrameLocks xmlns:a="http://schemas.openxmlformats.org/drawingml/2006/main" noChangeAspect="1"/>
             </wp:cNvGraphicFramePr>
@@ -135,58 +153,6 @@
                   <pic:spPr>
                     <a:xfrm>
                       <a:off x="0" y="0"/>
-                      <a:ext cx="4679317" cy="2955031"/>
-                    </a:xfrm>
-                    <a:prstGeom prst="rect">
-                      <a:avLst/>
-                    </a:prstGeom>
-                  </pic:spPr>
-                </pic:pic>
-              </a:graphicData>
-            </a:graphic>
-          </wp:inline>
-        </w:drawing>
-      </w:r>
-    </w:p>
-    <w:p>
-      <w:pPr>
-        <w:rPr>
-          <w:rFonts w:ascii="Bookman Old Style" w:hAnsi="Bookman Old Style"/>
-        </w:rPr>
-      </w:pPr>
-    </w:p>
-    <w:p>
-      <w:pPr>
-        <w:rPr>
-          <w:rFonts w:ascii="Bookman Old Style" w:hAnsi="Bookman Old Style"/>
-        </w:rPr>
-      </w:pPr>
-      <w:r>
-        <w:lastRenderedPageBreak/>
-        <w:drawing>
-          <wp:inline distT="0" distB="0" distL="0" distR="0" wp14:anchorId="5AA7ED09" wp14:editId="1D79380A">
-            <wp:extent cx="5731510" cy="2886710"/>
-            <wp:effectExtent l="0" t="0" r="2540" b="8890"/>
-            <wp:docPr id="4" name="Рисунок 4"/>
-            <wp:cNvGraphicFramePr>
-              <a:graphicFrameLocks xmlns:a="http://schemas.openxmlformats.org/drawingml/2006/main" noChangeAspect="1"/>
-            </wp:cNvGraphicFramePr>
-            <a:graphic xmlns:a="http://schemas.openxmlformats.org/drawingml/2006/main">
-              <a:graphicData uri="http://schemas.openxmlformats.org/drawingml/2006/picture">
-                <pic:pic xmlns:pic="http://schemas.openxmlformats.org/drawingml/2006/picture">
-                  <pic:nvPicPr>
-                    <pic:cNvPr id="1" name=""/>
-                    <pic:cNvPicPr/>
-                  </pic:nvPicPr>
-                  <pic:blipFill>
-                    <a:blip r:embed="rId8"/>
-                    <a:stretch>
-                      <a:fillRect/>
-                    </a:stretch>
-                  </pic:blipFill>
-                  <pic:spPr>
-                    <a:xfrm>
-                      <a:off x="0" y="0"/>
                       <a:ext cx="5731510" cy="2886710"/>
                     </a:xfrm>
                     <a:prstGeom prst="rect">
@@ -241,7 +207,7 @@
                     <pic:cNvPicPr/>
                   </pic:nvPicPr>
                   <pic:blipFill>
-                    <a:blip r:embed="rId9"/>
+                    <a:blip r:embed="rId8"/>
                     <a:stretch>
                       <a:fillRect/>
                     </a:stretch>
@@ -1916,6 +1882,18 @@
       <w:shd w:val="clear" w:color="auto" w:fill="E1DFDD"/>
     </w:rPr>
   </w:style>
+  <w:style w:type="character" w:styleId="a5">
+    <w:name w:val="FollowedHyperlink"/>
+    <w:basedOn w:val="a0"/>
+    <w:uiPriority w:val="99"/>
+    <w:semiHidden/>
+    <w:unhideWhenUsed/>
+    <w:rsid w:val="00071FF0"/>
+    <w:rPr>
+      <w:color w:val="954F72" w:themeColor="followedHyperlink"/>
+      <w:u w:val="single"/>
+    </w:rPr>
+  </w:style>
 </w:styles>
 </file>
 

</xml_diff>